<commit_message>
Fixed the TopScores class so it can be used. Added functionality to enter new top scores.
</commit_message>
<xml_diff>
--- a/Documentation.docx
+++ b/Documentation.docx
@@ -1045,6 +1045,216 @@
       <w:pPr>
         <w:pStyle w:val="ListParagraph"/>
         <w:numPr>
+          <w:ilvl w:val="1"/>
+          <w:numId w:val="1"/>
+        </w:numPr>
+        <w:rPr>
+          <w:lang w:val="en-US"/>
+        </w:rPr>
+      </w:pPr>
+      <w:r>
+        <w:rPr>
+          <w:lang w:val="en-US"/>
+        </w:rPr>
+        <w:t>Add</w:t>
+      </w:r>
+      <w:r>
+        <w:rPr>
+          <w:lang w:val="en-US"/>
+        </w:rPr>
+        <w:t xml:space="preserve">ed a constant for the number of </w:t>
+      </w:r>
+      <w:proofErr w:type="spellStart"/>
+      <w:r>
+        <w:rPr>
+          <w:lang w:val="en-US"/>
+        </w:rPr>
+        <w:t>TopScores</w:t>
+      </w:r>
+      <w:proofErr w:type="spellEnd"/>
+      <w:r>
+        <w:rPr>
+          <w:lang w:val="en-US"/>
+        </w:rPr>
+        <w:t xml:space="preserve">, </w:t>
+      </w:r>
+      <w:r>
+        <w:rPr>
+          <w:lang w:val="en-US"/>
+        </w:rPr>
+        <w:t>int NumberOfTopScores</w:t>
+      </w:r>
+    </w:p>
+    <w:p>
+      <w:pPr>
+        <w:pStyle w:val="ListParagraph"/>
+        <w:numPr>
+          <w:ilvl w:val="1"/>
+          <w:numId w:val="1"/>
+        </w:numPr>
+        <w:rPr>
+          <w:lang w:val="en-US"/>
+        </w:rPr>
+      </w:pPr>
+      <w:r>
+        <w:rPr>
+          <w:lang w:val="en-US"/>
+        </w:rPr>
+        <w:t xml:space="preserve">Replaced the string array with a </w:t>
+      </w:r>
+      <w:proofErr w:type="spellStart"/>
+      <w:r>
+        <w:rPr>
+          <w:lang w:val="en-US"/>
+        </w:rPr>
+        <w:t>KeyValuePair</w:t>
+      </w:r>
+      <w:proofErr w:type="spellEnd"/>
+      <w:r>
+        <w:rPr>
+          <w:lang w:val="en-US"/>
+        </w:rPr>
+        <w:t xml:space="preserve">&lt;string, </w:t>
+      </w:r>
+      <w:proofErr w:type="spellStart"/>
+      <w:r>
+        <w:rPr>
+          <w:lang w:val="en-US"/>
+        </w:rPr>
+        <w:t>int</w:t>
+      </w:r>
+      <w:proofErr w:type="spellEnd"/>
+      <w:r>
+        <w:rPr>
+          <w:lang w:val="en-US"/>
+        </w:rPr>
+        <w:t xml:space="preserve">&gt; </w:t>
+      </w:r>
+      <w:r>
+        <w:rPr>
+          <w:lang w:val="en-US"/>
+        </w:rPr>
+        <w:t>list</w:t>
+      </w:r>
+      <w:r>
+        <w:rPr>
+          <w:lang w:val="en-US"/>
+        </w:rPr>
+        <w:t>, so that the scores can be sortable and easily searched.</w:t>
+      </w:r>
+    </w:p>
+    <w:p>
+      <w:pPr>
+        <w:pStyle w:val="ListParagraph"/>
+        <w:numPr>
+          <w:ilvl w:val="1"/>
+          <w:numId w:val="1"/>
+        </w:numPr>
+        <w:rPr>
+          <w:lang w:val="en-US"/>
+        </w:rPr>
+      </w:pPr>
+      <w:r>
+        <w:rPr>
+          <w:lang w:val="en-US"/>
+        </w:rPr>
+        <w:t xml:space="preserve">Removed the check for null values in the </w:t>
+      </w:r>
+      <w:proofErr w:type="spellStart"/>
+      <w:r>
+        <w:rPr>
+          <w:lang w:val="en-US"/>
+        </w:rPr>
+        <w:t>ShowTopScores</w:t>
+      </w:r>
+      <w:proofErr w:type="spellEnd"/>
+      <w:r>
+        <w:rPr>
+          <w:lang w:val="en-US"/>
+        </w:rPr>
+        <w:t xml:space="preserve"> method, as it is no longer necessary with a list</w:t>
+      </w:r>
+    </w:p>
+    <w:p>
+      <w:pPr>
+        <w:pStyle w:val="ListParagraph"/>
+        <w:numPr>
+          <w:ilvl w:val="1"/>
+          <w:numId w:val="1"/>
+        </w:numPr>
+        <w:rPr>
+          <w:lang w:val="en-US"/>
+        </w:rPr>
+      </w:pPr>
+      <w:r>
+        <w:rPr>
+          <w:lang w:val="en-US"/>
+        </w:rPr>
+        <w:t>Removed</w:t>
+      </w:r>
+      <w:r>
+        <w:rPr>
+          <w:lang w:val="en-US"/>
+        </w:rPr>
+        <w:t xml:space="preserve"> the long if condition in the end of </w:t>
+      </w:r>
+      <w:proofErr w:type="spellStart"/>
+      <w:r>
+        <w:rPr>
+          <w:lang w:val="en-US"/>
+        </w:rPr>
+        <w:t>ShowTopScores</w:t>
+      </w:r>
+      <w:proofErr w:type="spellEnd"/>
+      <w:r>
+        <w:rPr>
+          <w:lang w:val="en-US"/>
+        </w:rPr>
+        <w:t>, replaced with check if the list count is 0</w:t>
+      </w:r>
+      <w:r>
+        <w:rPr>
+          <w:lang w:val="en-US"/>
+        </w:rPr>
+        <w:t>.</w:t>
+      </w:r>
+    </w:p>
+    <w:p>
+      <w:pPr>
+        <w:pStyle w:val="ListParagraph"/>
+        <w:numPr>
+          <w:ilvl w:val="1"/>
+          <w:numId w:val="1"/>
+        </w:numPr>
+        <w:rPr>
+          <w:lang w:val="en-US"/>
+        </w:rPr>
+      </w:pPr>
+      <w:r>
+        <w:rPr>
+          <w:lang w:val="en-US"/>
+        </w:rPr>
+        <w:t xml:space="preserve">Added a new method </w:t>
+      </w:r>
+      <w:proofErr w:type="spellStart"/>
+      <w:r>
+        <w:rPr>
+          <w:lang w:val="en-US"/>
+        </w:rPr>
+        <w:t>EnterTopScore</w:t>
+      </w:r>
+      <w:proofErr w:type="spellEnd"/>
+      <w:r>
+        <w:rPr>
+          <w:lang w:val="en-US"/>
+        </w:rPr>
+        <w:t>, as there was no such functionality and this made the class useless</w:t>
+      </w:r>
+    </w:p>
+    <w:p>
+      <w:pPr>
+        <w:pStyle w:val="ListParagraph"/>
+        <w:numPr>
           <w:ilvl w:val="0"/>
           <w:numId w:val="1"/>
         </w:numPr>
@@ -1112,6 +1322,7 @@
         <w:rPr>
           <w:lang w:val="en-US"/>
         </w:rPr>
+        <w:lastRenderedPageBreak/>
         <w:t>The engine doesn’t make the checks if a cell is free or not</w:t>
       </w:r>
       <w:r>
@@ -1434,7 +1645,6 @@
           <w:color w:val="00B050"/>
           <w:lang w:val="en-US"/>
         </w:rPr>
-        <w:lastRenderedPageBreak/>
         <w:t xml:space="preserve">Changed </w:t>
       </w:r>
       <w:r>
@@ -1716,273 +1926,263 @@
           <w:lang w:val="en-US"/>
         </w:rPr>
         <w:t>) for process input command or direction from the user.</w:t>
-      </w:r>
-    </w:p>
-    <w:p>
-      <w:pPr>
-        <w:pStyle w:val="ListParagraph"/>
-        <w:numPr>
-          <w:ilvl w:val="1"/>
-          <w:numId w:val="1"/>
-        </w:numPr>
-        <w:rPr>
-          <w:color w:val="00B050"/>
-          <w:lang w:val="en-US"/>
-        </w:rPr>
-      </w:pPr>
-      <w:r>
-        <w:rPr>
-          <w:rFonts w:ascii="Consolas" w:hAnsi="Consolas" w:cs="Consolas"/>
-          <w:color w:val="00B050"/>
-          <w:sz w:val="19"/>
-          <w:szCs w:val="19"/>
-          <w:lang w:val="en-US"/>
-        </w:rPr>
-        <w:t xml:space="preserve">Created new method </w:t>
-      </w:r>
-      <w:proofErr w:type="spellStart"/>
-      <w:proofErr w:type="gramStart"/>
-      <w:r>
-        <w:rPr>
-          <w:rFonts w:ascii="Consolas" w:hAnsi="Consolas" w:cs="Consolas"/>
-          <w:color w:val="00B050"/>
-          <w:sz w:val="19"/>
-          <w:szCs w:val="19"/>
-          <w:lang w:val="en-US"/>
-        </w:rPr>
-        <w:t>WalkInLabirinth</w:t>
-      </w:r>
-      <w:proofErr w:type="spellEnd"/>
-      <w:r>
-        <w:rPr>
-          <w:rFonts w:ascii="Consolas" w:hAnsi="Consolas" w:cs="Consolas"/>
-          <w:color w:val="00B050"/>
-          <w:sz w:val="19"/>
-          <w:szCs w:val="19"/>
-          <w:lang w:val="en-US"/>
-        </w:rPr>
-        <w:t>(</w:t>
-      </w:r>
-      <w:proofErr w:type="gramEnd"/>
-      <w:r>
-        <w:rPr>
-          <w:rFonts w:ascii="Consolas" w:hAnsi="Consolas" w:cs="Consolas"/>
-          <w:color w:val="00B050"/>
-          <w:sz w:val="19"/>
-          <w:szCs w:val="19"/>
-          <w:lang w:val="en-US"/>
-        </w:rPr>
-        <w:t xml:space="preserve">) </w:t>
-      </w:r>
-      <w:r>
-        <w:rPr>
-          <w:rFonts w:ascii="Consolas" w:hAnsi="Consolas" w:cs="Consolas"/>
-          <w:color w:val="00B050"/>
-          <w:sz w:val="19"/>
-          <w:szCs w:val="19"/>
-          <w:lang w:val="en-US"/>
-        </w:rPr>
-        <w:t xml:space="preserve">– moved here all doubled logic for checking of the new cell or </w:t>
-      </w:r>
-      <w:r>
-        <w:rPr>
-          <w:rFonts w:ascii="Consolas" w:hAnsi="Consolas" w:cs="Consolas"/>
-          <w:color w:val="00B050"/>
-          <w:sz w:val="19"/>
-          <w:szCs w:val="19"/>
-          <w:lang w:val="en-US"/>
-        </w:rPr>
-        <w:t>exit.</w:t>
-      </w:r>
-    </w:p>
-    <w:p>
-      <w:pPr>
-        <w:pStyle w:val="ListParagraph"/>
-        <w:numPr>
-          <w:ilvl w:val="1"/>
-          <w:numId w:val="1"/>
-        </w:numPr>
-        <w:rPr>
-          <w:color w:val="00B050"/>
-          <w:lang w:val="en-US"/>
-        </w:rPr>
-      </w:pPr>
-      <w:r>
-        <w:rPr>
-          <w:rFonts w:ascii="Consolas" w:hAnsi="Consolas" w:cs="Consolas"/>
-          <w:color w:val="00B050"/>
-          <w:sz w:val="19"/>
-          <w:szCs w:val="19"/>
-          <w:lang w:val="en-US"/>
-        </w:rPr>
-        <w:t>Crated method</w:t>
-      </w:r>
-      <w:r>
-        <w:rPr>
-          <w:rFonts w:ascii="Consolas" w:hAnsi="Consolas" w:cs="Consolas"/>
-          <w:color w:val="00B050"/>
-          <w:sz w:val="19"/>
-          <w:szCs w:val="19"/>
-          <w:lang w:val="en-US"/>
-        </w:rPr>
-        <w:t xml:space="preserve"> </w:t>
-      </w:r>
-      <w:r>
-        <w:rPr>
-          <w:color w:val="00B050"/>
-          <w:lang w:val="en-US"/>
-        </w:rPr>
-        <w:t>Restart</w:t>
-      </w:r>
-      <w:r>
-        <w:rPr>
-          <w:rFonts w:ascii="Consolas" w:hAnsi="Consolas" w:cs="Consolas"/>
-          <w:color w:val="00B050"/>
-          <w:sz w:val="19"/>
-          <w:szCs w:val="19"/>
-          <w:lang w:val="en-US"/>
-        </w:rPr>
-        <w:t xml:space="preserve"> </w:t>
-      </w:r>
-      <w:r>
-        <w:rPr>
-          <w:rFonts w:ascii="Consolas" w:hAnsi="Consolas" w:cs="Consolas"/>
-          <w:color w:val="00B050"/>
-          <w:sz w:val="19"/>
-          <w:szCs w:val="19"/>
-          <w:lang w:val="en-US"/>
-        </w:rPr>
-        <w:t xml:space="preserve">() </w:t>
-      </w:r>
-      <w:r>
-        <w:rPr>
-          <w:rFonts w:ascii="Consolas" w:hAnsi="Consolas" w:cs="Consolas"/>
-          <w:color w:val="00B050"/>
-          <w:sz w:val="19"/>
-          <w:szCs w:val="19"/>
-          <w:lang w:val="en-US"/>
-        </w:rPr>
-        <w:t>with initialization of</w:t>
-      </w:r>
-      <w:r>
-        <w:rPr>
-          <w:rFonts w:ascii="Consolas" w:hAnsi="Consolas" w:cs="Consolas"/>
-          <w:color w:val="00B050"/>
-          <w:sz w:val="19"/>
-          <w:szCs w:val="19"/>
-          <w:lang w:val="en-US"/>
-        </w:rPr>
-        <w:t xml:space="preserve"> the </w:t>
-      </w:r>
-      <w:proofErr w:type="spellStart"/>
-      <w:r>
-        <w:rPr>
-          <w:rFonts w:ascii="Consolas" w:hAnsi="Consolas" w:cs="Consolas"/>
-          <w:color w:val="00B050"/>
-          <w:sz w:val="19"/>
-          <w:szCs w:val="19"/>
-          <w:lang w:val="en-US"/>
-        </w:rPr>
-        <w:t>flagContinue</w:t>
-      </w:r>
-      <w:proofErr w:type="spellEnd"/>
-      <w:r>
-        <w:rPr>
-          <w:rFonts w:ascii="Consolas" w:hAnsi="Consolas" w:cs="Consolas"/>
-          <w:color w:val="00B050"/>
-          <w:sz w:val="19"/>
-          <w:szCs w:val="19"/>
-          <w:lang w:val="en-US"/>
-        </w:rPr>
-        <w:t xml:space="preserve"> for every time when this method is called. </w:t>
-      </w:r>
-      <w:r>
-        <w:rPr>
-          <w:rFonts w:ascii="Consolas" w:hAnsi="Consolas" w:cs="Consolas"/>
-          <w:color w:val="00B050"/>
-          <w:sz w:val="19"/>
-          <w:szCs w:val="19"/>
-          <w:lang w:val="en-US"/>
-        </w:rPr>
-        <w:t xml:space="preserve">Used when needed </w:t>
-      </w:r>
-      <w:r>
-        <w:rPr>
-          <w:rFonts w:ascii="Consolas" w:hAnsi="Consolas" w:cs="Consolas"/>
-          <w:color w:val="00B050"/>
-          <w:sz w:val="19"/>
-          <w:szCs w:val="19"/>
-          <w:lang w:val="en-US"/>
-        </w:rPr>
-        <w:t>‘restart’.</w:t>
-      </w:r>
-    </w:p>
-    <w:p>
-      <w:pPr>
-        <w:pStyle w:val="ListParagraph"/>
-        <w:numPr>
-          <w:ilvl w:val="1"/>
-          <w:numId w:val="1"/>
-        </w:numPr>
-        <w:rPr>
-          <w:color w:val="548DD4" w:themeColor="text2" w:themeTint="99"/>
-          <w:lang w:val="en-US"/>
-        </w:rPr>
-      </w:pPr>
-      <w:r>
-        <w:rPr>
-          <w:rFonts w:ascii="Consolas" w:hAnsi="Consolas" w:cs="Consolas"/>
-          <w:color w:val="548DD4" w:themeColor="text2" w:themeTint="99"/>
-          <w:sz w:val="19"/>
-          <w:szCs w:val="19"/>
-          <w:lang w:val="en-US"/>
-        </w:rPr>
-        <w:t>Removed some whitespaces.</w:t>
-      </w:r>
-      <w:r>
-        <w:rPr>
-          <w:rFonts w:ascii="Consolas" w:hAnsi="Consolas" w:cs="Consolas"/>
-          <w:color w:val="548DD4" w:themeColor="text2" w:themeTint="99"/>
-          <w:sz w:val="19"/>
-          <w:szCs w:val="19"/>
-          <w:lang w:val="en-US"/>
-        </w:rPr>
-        <w:t xml:space="preserve"> </w:t>
-      </w:r>
-    </w:p>
-    <w:p>
-      <w:pPr>
-        <w:pStyle w:val="ListParagraph"/>
-        <w:numPr>
-          <w:ilvl w:val="1"/>
-          <w:numId w:val="1"/>
-        </w:numPr>
-        <w:rPr>
-          <w:color w:val="548DD4" w:themeColor="text2" w:themeTint="99"/>
-          <w:lang w:val="en-US"/>
-        </w:rPr>
-      </w:pPr>
-      <w:r>
-        <w:rPr>
-          <w:rFonts w:ascii="Consolas" w:hAnsi="Consolas" w:cs="Consolas"/>
-          <w:color w:val="548DD4" w:themeColor="text2" w:themeTint="99"/>
-          <w:sz w:val="19"/>
-          <w:szCs w:val="19"/>
-          <w:lang w:val="en-US"/>
-        </w:rPr>
-        <w:t>Added ‘this.’ Prefix to</w:t>
       </w:r>
       <w:bookmarkStart w:id="0" w:name="_GoBack"/>
       <w:bookmarkEnd w:id="0"/>
-      <w:r>
-        <w:rPr>
-          <w:rFonts w:ascii="Consolas" w:hAnsi="Consolas" w:cs="Consolas"/>
+    </w:p>
+    <w:p>
+      <w:pPr>
+        <w:pStyle w:val="ListParagraph"/>
+        <w:numPr>
+          <w:ilvl w:val="1"/>
+          <w:numId w:val="1"/>
+        </w:numPr>
+        <w:rPr>
+          <w:color w:val="00B050"/>
+          <w:lang w:val="en-US"/>
+        </w:rPr>
+      </w:pPr>
+      <w:r>
+        <w:rPr>
+          <w:rFonts w:ascii="Consolas" w:hAnsi="Consolas" w:cs="Consolas"/>
+          <w:color w:val="00B050"/>
+          <w:sz w:val="19"/>
+          <w:szCs w:val="19"/>
+          <w:lang w:val="en-US"/>
+        </w:rPr>
+        <w:t xml:space="preserve">Created new method </w:t>
+      </w:r>
+      <w:proofErr w:type="spellStart"/>
+      <w:proofErr w:type="gramStart"/>
+      <w:r>
+        <w:rPr>
+          <w:rFonts w:ascii="Consolas" w:hAnsi="Consolas" w:cs="Consolas"/>
+          <w:color w:val="00B050"/>
+          <w:sz w:val="19"/>
+          <w:szCs w:val="19"/>
+          <w:lang w:val="en-US"/>
+        </w:rPr>
+        <w:t>WalkInLabirinth</w:t>
+      </w:r>
+      <w:proofErr w:type="spellEnd"/>
+      <w:r>
+        <w:rPr>
+          <w:rFonts w:ascii="Consolas" w:hAnsi="Consolas" w:cs="Consolas"/>
+          <w:color w:val="00B050"/>
+          <w:sz w:val="19"/>
+          <w:szCs w:val="19"/>
+          <w:lang w:val="en-US"/>
+        </w:rPr>
+        <w:t>(</w:t>
+      </w:r>
+      <w:proofErr w:type="gramEnd"/>
+      <w:r>
+        <w:rPr>
+          <w:rFonts w:ascii="Consolas" w:hAnsi="Consolas" w:cs="Consolas"/>
+          <w:color w:val="00B050"/>
+          <w:sz w:val="19"/>
+          <w:szCs w:val="19"/>
+          <w:lang w:val="en-US"/>
+        </w:rPr>
+        <w:t xml:space="preserve">) </w:t>
+      </w:r>
+      <w:r>
+        <w:rPr>
+          <w:rFonts w:ascii="Consolas" w:hAnsi="Consolas" w:cs="Consolas"/>
+          <w:color w:val="00B050"/>
+          <w:sz w:val="19"/>
+          <w:szCs w:val="19"/>
+          <w:lang w:val="en-US"/>
+        </w:rPr>
+        <w:t xml:space="preserve">– moved here all doubled logic for checking of the new cell or </w:t>
+      </w:r>
+      <w:r>
+        <w:rPr>
+          <w:rFonts w:ascii="Consolas" w:hAnsi="Consolas" w:cs="Consolas"/>
+          <w:color w:val="00B050"/>
+          <w:sz w:val="19"/>
+          <w:szCs w:val="19"/>
+          <w:lang w:val="en-US"/>
+        </w:rPr>
+        <w:t>exit.</w:t>
+      </w:r>
+    </w:p>
+    <w:p>
+      <w:pPr>
+        <w:pStyle w:val="ListParagraph"/>
+        <w:numPr>
+          <w:ilvl w:val="1"/>
+          <w:numId w:val="1"/>
+        </w:numPr>
+        <w:rPr>
+          <w:color w:val="00B050"/>
+          <w:lang w:val="en-US"/>
+        </w:rPr>
+      </w:pPr>
+      <w:r>
+        <w:rPr>
+          <w:rFonts w:ascii="Consolas" w:hAnsi="Consolas" w:cs="Consolas"/>
+          <w:color w:val="00B050"/>
+          <w:sz w:val="19"/>
+          <w:szCs w:val="19"/>
+          <w:lang w:val="en-US"/>
+        </w:rPr>
+        <w:t>Crated method</w:t>
+      </w:r>
+      <w:r>
+        <w:rPr>
+          <w:rFonts w:ascii="Consolas" w:hAnsi="Consolas" w:cs="Consolas"/>
+          <w:color w:val="00B050"/>
+          <w:sz w:val="19"/>
+          <w:szCs w:val="19"/>
+          <w:lang w:val="en-US"/>
+        </w:rPr>
+        <w:t xml:space="preserve"> </w:t>
+      </w:r>
+      <w:r>
+        <w:rPr>
+          <w:color w:val="00B050"/>
+          <w:lang w:val="en-US"/>
+        </w:rPr>
+        <w:t>Restart</w:t>
+      </w:r>
+      <w:r>
+        <w:rPr>
+          <w:rFonts w:ascii="Consolas" w:hAnsi="Consolas" w:cs="Consolas"/>
+          <w:color w:val="00B050"/>
+          <w:sz w:val="19"/>
+          <w:szCs w:val="19"/>
+          <w:lang w:val="en-US"/>
+        </w:rPr>
+        <w:t xml:space="preserve"> </w:t>
+      </w:r>
+      <w:r>
+        <w:rPr>
+          <w:rFonts w:ascii="Consolas" w:hAnsi="Consolas" w:cs="Consolas"/>
+          <w:color w:val="00B050"/>
+          <w:sz w:val="19"/>
+          <w:szCs w:val="19"/>
+          <w:lang w:val="en-US"/>
+        </w:rPr>
+        <w:t xml:space="preserve">() </w:t>
+      </w:r>
+      <w:r>
+        <w:rPr>
+          <w:rFonts w:ascii="Consolas" w:hAnsi="Consolas" w:cs="Consolas"/>
+          <w:color w:val="00B050"/>
+          <w:sz w:val="19"/>
+          <w:szCs w:val="19"/>
+          <w:lang w:val="en-US"/>
+        </w:rPr>
+        <w:t>with initialization of</w:t>
+      </w:r>
+      <w:r>
+        <w:rPr>
+          <w:rFonts w:ascii="Consolas" w:hAnsi="Consolas" w:cs="Consolas"/>
+          <w:color w:val="00B050"/>
+          <w:sz w:val="19"/>
+          <w:szCs w:val="19"/>
+          <w:lang w:val="en-US"/>
+        </w:rPr>
+        <w:t xml:space="preserve"> the </w:t>
+      </w:r>
+      <w:proofErr w:type="spellStart"/>
+      <w:r>
+        <w:rPr>
+          <w:rFonts w:ascii="Consolas" w:hAnsi="Consolas" w:cs="Consolas"/>
+          <w:color w:val="00B050"/>
+          <w:sz w:val="19"/>
+          <w:szCs w:val="19"/>
+          <w:lang w:val="en-US"/>
+        </w:rPr>
+        <w:t>flagContinue</w:t>
+      </w:r>
+      <w:proofErr w:type="spellEnd"/>
+      <w:r>
+        <w:rPr>
+          <w:rFonts w:ascii="Consolas" w:hAnsi="Consolas" w:cs="Consolas"/>
+          <w:color w:val="00B050"/>
+          <w:sz w:val="19"/>
+          <w:szCs w:val="19"/>
+          <w:lang w:val="en-US"/>
+        </w:rPr>
+        <w:t xml:space="preserve"> for every time when this method is called. </w:t>
+      </w:r>
+      <w:r>
+        <w:rPr>
+          <w:rFonts w:ascii="Consolas" w:hAnsi="Consolas" w:cs="Consolas"/>
+          <w:color w:val="00B050"/>
+          <w:sz w:val="19"/>
+          <w:szCs w:val="19"/>
+          <w:lang w:val="en-US"/>
+        </w:rPr>
+        <w:t xml:space="preserve">Used when needed </w:t>
+      </w:r>
+      <w:r>
+        <w:rPr>
+          <w:rFonts w:ascii="Consolas" w:hAnsi="Consolas" w:cs="Consolas"/>
+          <w:color w:val="00B050"/>
+          <w:sz w:val="19"/>
+          <w:szCs w:val="19"/>
+          <w:lang w:val="en-US"/>
+        </w:rPr>
+        <w:t>‘restart’.</w:t>
+      </w:r>
+    </w:p>
+    <w:p>
+      <w:pPr>
+        <w:pStyle w:val="ListParagraph"/>
+        <w:numPr>
+          <w:ilvl w:val="1"/>
+          <w:numId w:val="1"/>
+        </w:numPr>
+        <w:rPr>
           <w:color w:val="548DD4" w:themeColor="text2" w:themeTint="99"/>
-          <w:sz w:val="19"/>
-          <w:szCs w:val="19"/>
-          <w:lang w:val="en-US"/>
-        </w:rPr>
-        <w:t xml:space="preserve"> indicate </w:t>
+          <w:lang w:val="en-US"/>
+        </w:rPr>
+      </w:pPr>
+      <w:r>
+        <w:rPr>
+          <w:rFonts w:ascii="Consolas" w:hAnsi="Consolas" w:cs="Consolas"/>
+          <w:color w:val="548DD4" w:themeColor="text2" w:themeTint="99"/>
+          <w:sz w:val="19"/>
+          <w:szCs w:val="19"/>
+          <w:lang w:val="en-US"/>
+        </w:rPr>
+        <w:t>Removed some whitespaces.</w:t>
+      </w:r>
+      <w:r>
+        <w:rPr>
+          <w:rFonts w:ascii="Consolas" w:hAnsi="Consolas" w:cs="Consolas"/>
+          <w:color w:val="548DD4" w:themeColor="text2" w:themeTint="99"/>
+          <w:sz w:val="19"/>
+          <w:szCs w:val="19"/>
+          <w:lang w:val="en-US"/>
+        </w:rPr>
+        <w:t xml:space="preserve"> </w:t>
+      </w:r>
+    </w:p>
+    <w:p>
+      <w:pPr>
+        <w:pStyle w:val="ListParagraph"/>
+        <w:numPr>
+          <w:ilvl w:val="1"/>
+          <w:numId w:val="1"/>
+        </w:numPr>
+        <w:rPr>
+          <w:color w:val="548DD4" w:themeColor="text2" w:themeTint="99"/>
+          <w:lang w:val="en-US"/>
+        </w:rPr>
+      </w:pPr>
+      <w:r>
+        <w:rPr>
+          <w:rFonts w:ascii="Consolas" w:hAnsi="Consolas" w:cs="Consolas"/>
+          <w:color w:val="548DD4" w:themeColor="text2" w:themeTint="99"/>
+          <w:sz w:val="19"/>
+          <w:szCs w:val="19"/>
+          <w:lang w:val="en-US"/>
+        </w:rPr>
+        <w:t xml:space="preserve">Added ‘this.’ Prefix to indicate </w:t>
       </w:r>
       <w:proofErr w:type="gramStart"/>
       <w:r>
@@ -2012,6 +2212,38 @@
           <w:lang w:val="en-US"/>
         </w:rPr>
         <w:t xml:space="preserve"> </w:t>
+      </w:r>
+    </w:p>
+    <w:p>
+      <w:pPr>
+        <w:pStyle w:val="ListParagraph"/>
+        <w:numPr>
+          <w:ilvl w:val="1"/>
+          <w:numId w:val="1"/>
+        </w:numPr>
+        <w:rPr>
+          <w:lang w:val="en-US"/>
+        </w:rPr>
+      </w:pPr>
+      <w:r>
+        <w:rPr>
+          <w:lang w:val="en-US"/>
+        </w:rPr>
+        <w:t xml:space="preserve">Made the Engine class use the functionality of the </w:t>
+      </w:r>
+      <w:proofErr w:type="spellStart"/>
+      <w:r>
+        <w:rPr>
+          <w:lang w:val="en-US"/>
+        </w:rPr>
+        <w:t>TopScores</w:t>
+      </w:r>
+      <w:proofErr w:type="spellEnd"/>
+      <w:r>
+        <w:rPr>
+          <w:lang w:val="en-US"/>
+        </w:rPr>
+        <w:t xml:space="preserve"> class</w:t>
       </w:r>
     </w:p>
     <w:sectPr>

</xml_diff>